<commit_message>
updated research doc future dev section
</commit_message>
<xml_diff>
--- a/PPIT Shimmer Research Documentation.docx
+++ b/PPIT Shimmer Research Documentation.docx
@@ -1873,6 +1873,24 @@
       </w:r>
     </w:p>
     <w:p>
+      <w:r>
+        <w:t>Future development can introduce extra feedback to the user for analysis which we did not have time to develop.</w:t>
+      </w:r>
+    </w:p>
+    <w:p>
+      <w:pPr>
+        <w:pStyle w:val="ListParagraph"/>
+        <w:numPr>
+          <w:ilvl w:val="0"/>
+          <w:numId w:val="4"/>
+        </w:numPr>
+      </w:pPr>
+      <w:r>
+        <w:lastRenderedPageBreak/>
+        <w:t>UI feedback to show acceptable, risky and dangerous rotation of spine during tackle. This will require configuration along with the correct metrics from the sports research dept. A simple green, orange, red colour change in the model to portray the rotation as safe, risk and dangerous would be a good start.</w:t>
+      </w:r>
+    </w:p>
+    <w:p>
       <w:pPr>
         <w:rPr>
           <w:b/>
@@ -1880,30 +1898,38 @@
           <w:szCs w:val="24"/>
         </w:rPr>
       </w:pPr>
-      <w:r>
+    </w:p>
+    <w:p>
+      <w:pPr>
         <w:rPr>
           <w:b/>
           <w:sz w:val="24"/>
           <w:szCs w:val="24"/>
         </w:rPr>
-        <w:t>Conclusions</w:t>
-      </w:r>
-    </w:p>
-    <w:p>
-      <w:proofErr w:type="gramStart"/>
-      <w:r>
-        <w:lastRenderedPageBreak/>
-        <w:t>It is clear that further</w:t>
-      </w:r>
-      <w:proofErr w:type="gramEnd"/>
-      <w:r>
-        <w:t xml:space="preserve"> research, planning and development will be necessary to fully realize the potential of the shimmer devices. We have been able to demonstrate that the project is promising and can be used to track the angle of incline and the rotation of a player’s spine. </w:t>
-      </w:r>
-      <w:r>
-        <w:t>The devices are reliable to work with, good battery life and can be configured from a single set of configuration files which means multiple devices will all be configured the same, data will be consistent.</w:t>
-      </w:r>
+      </w:pPr>
       <w:bookmarkStart w:id="0" w:name="_GoBack"/>
       <w:bookmarkEnd w:id="0"/>
+      <w:r>
+        <w:rPr>
+          <w:b/>
+          <w:sz w:val="24"/>
+          <w:szCs w:val="24"/>
+        </w:rPr>
+        <w:t>Conclusions</w:t>
+      </w:r>
+    </w:p>
+    <w:p>
+      <w:proofErr w:type="gramStart"/>
+      <w:r>
+        <w:t>It is clear that further</w:t>
+      </w:r>
+      <w:proofErr w:type="gramEnd"/>
+      <w:r>
+        <w:t xml:space="preserve"> research, planning and development will be necessary to fully realize the potential of the shimmer devices. We have been able to demonstrate that the project is promising and can be used to track the angle of incline and the rotation of a player’s spine. </w:t>
+      </w:r>
+      <w:r>
+        <w:t>The devices are reliable to work with, good battery life and can be configured from a single set of configuration files which means multiple devices will all be configured the same, data will be consistent.</w:t>
+      </w:r>
     </w:p>
     <w:p/>
     <w:sectPr>
@@ -2032,6 +2058,119 @@
     </w:lvl>
   </w:abstractNum>
   <w:abstractNum w:abstractNumId="1" w15:restartNumberingAfterBreak="0">
+    <w:nsid w:val="322732FA"/>
+    <w:multiLevelType w:val="hybridMultilevel"/>
+    <w:tmpl w:val="BF968CA0"/>
+    <w:lvl w:ilvl="0" w:tplc="0C090001">
+      <w:start w:val="1"/>
+      <w:numFmt w:val="bullet"/>
+      <w:lvlText w:val=""/>
+      <w:lvlJc w:val="left"/>
+      <w:pPr>
+        <w:ind w:left="720" w:hanging="360"/>
+      </w:pPr>
+      <w:rPr>
+        <w:rFonts w:ascii="Symbol" w:hAnsi="Symbol" w:hint="default"/>
+      </w:rPr>
+    </w:lvl>
+    <w:lvl w:ilvl="1" w:tplc="0C090003" w:tentative="1">
+      <w:start w:val="1"/>
+      <w:numFmt w:val="bullet"/>
+      <w:lvlText w:val="o"/>
+      <w:lvlJc w:val="left"/>
+      <w:pPr>
+        <w:ind w:left="1440" w:hanging="360"/>
+      </w:pPr>
+      <w:rPr>
+        <w:rFonts w:ascii="Courier New" w:hAnsi="Courier New" w:cs="Courier New" w:hint="default"/>
+      </w:rPr>
+    </w:lvl>
+    <w:lvl w:ilvl="2" w:tplc="0C090005" w:tentative="1">
+      <w:start w:val="1"/>
+      <w:numFmt w:val="bullet"/>
+      <w:lvlText w:val=""/>
+      <w:lvlJc w:val="left"/>
+      <w:pPr>
+        <w:ind w:left="2160" w:hanging="360"/>
+      </w:pPr>
+      <w:rPr>
+        <w:rFonts w:ascii="Wingdings" w:hAnsi="Wingdings" w:hint="default"/>
+      </w:rPr>
+    </w:lvl>
+    <w:lvl w:ilvl="3" w:tplc="0C090001" w:tentative="1">
+      <w:start w:val="1"/>
+      <w:numFmt w:val="bullet"/>
+      <w:lvlText w:val=""/>
+      <w:lvlJc w:val="left"/>
+      <w:pPr>
+        <w:ind w:left="2880" w:hanging="360"/>
+      </w:pPr>
+      <w:rPr>
+        <w:rFonts w:ascii="Symbol" w:hAnsi="Symbol" w:hint="default"/>
+      </w:rPr>
+    </w:lvl>
+    <w:lvl w:ilvl="4" w:tplc="0C090003" w:tentative="1">
+      <w:start w:val="1"/>
+      <w:numFmt w:val="bullet"/>
+      <w:lvlText w:val="o"/>
+      <w:lvlJc w:val="left"/>
+      <w:pPr>
+        <w:ind w:left="3600" w:hanging="360"/>
+      </w:pPr>
+      <w:rPr>
+        <w:rFonts w:ascii="Courier New" w:hAnsi="Courier New" w:cs="Courier New" w:hint="default"/>
+      </w:rPr>
+    </w:lvl>
+    <w:lvl w:ilvl="5" w:tplc="0C090005" w:tentative="1">
+      <w:start w:val="1"/>
+      <w:numFmt w:val="bullet"/>
+      <w:lvlText w:val=""/>
+      <w:lvlJc w:val="left"/>
+      <w:pPr>
+        <w:ind w:left="4320" w:hanging="360"/>
+      </w:pPr>
+      <w:rPr>
+        <w:rFonts w:ascii="Wingdings" w:hAnsi="Wingdings" w:hint="default"/>
+      </w:rPr>
+    </w:lvl>
+    <w:lvl w:ilvl="6" w:tplc="0C090001" w:tentative="1">
+      <w:start w:val="1"/>
+      <w:numFmt w:val="bullet"/>
+      <w:lvlText w:val=""/>
+      <w:lvlJc w:val="left"/>
+      <w:pPr>
+        <w:ind w:left="5040" w:hanging="360"/>
+      </w:pPr>
+      <w:rPr>
+        <w:rFonts w:ascii="Symbol" w:hAnsi="Symbol" w:hint="default"/>
+      </w:rPr>
+    </w:lvl>
+    <w:lvl w:ilvl="7" w:tplc="0C090003" w:tentative="1">
+      <w:start w:val="1"/>
+      <w:numFmt w:val="bullet"/>
+      <w:lvlText w:val="o"/>
+      <w:lvlJc w:val="left"/>
+      <w:pPr>
+        <w:ind w:left="5760" w:hanging="360"/>
+      </w:pPr>
+      <w:rPr>
+        <w:rFonts w:ascii="Courier New" w:hAnsi="Courier New" w:cs="Courier New" w:hint="default"/>
+      </w:rPr>
+    </w:lvl>
+    <w:lvl w:ilvl="8" w:tplc="0C090005" w:tentative="1">
+      <w:start w:val="1"/>
+      <w:numFmt w:val="bullet"/>
+      <w:lvlText w:val=""/>
+      <w:lvlJc w:val="left"/>
+      <w:pPr>
+        <w:ind w:left="6480" w:hanging="360"/>
+      </w:pPr>
+      <w:rPr>
+        <w:rFonts w:ascii="Wingdings" w:hAnsi="Wingdings" w:hint="default"/>
+      </w:rPr>
+    </w:lvl>
+  </w:abstractNum>
+  <w:abstractNum w:abstractNumId="2" w15:restartNumberingAfterBreak="0">
     <w:nsid w:val="51D22082"/>
     <w:multiLevelType w:val="hybridMultilevel"/>
     <w:tmpl w:val="54F4927A"/>
@@ -2144,7 +2283,7 @@
       </w:rPr>
     </w:lvl>
   </w:abstractNum>
-  <w:abstractNum w:abstractNumId="2" w15:restartNumberingAfterBreak="0">
+  <w:abstractNum w:abstractNumId="3" w15:restartNumberingAfterBreak="0">
     <w:nsid w:val="5FDA7D33"/>
     <w:multiLevelType w:val="hybridMultilevel"/>
     <w:tmpl w:val="A9ACCBC0"/>
@@ -2258,12 +2397,15 @@
     </w:lvl>
   </w:abstractNum>
   <w:num w:numId="1">
-    <w:abstractNumId w:val="2"/>
+    <w:abstractNumId w:val="3"/>
   </w:num>
   <w:num w:numId="2">
     <w:abstractNumId w:val="0"/>
   </w:num>
   <w:num w:numId="3">
+    <w:abstractNumId w:val="2"/>
+  </w:num>
+  <w:num w:numId="4">
     <w:abstractNumId w:val="1"/>
   </w:num>
 </w:numbering>

</xml_diff>